<commit_message>
edit diplom, and add sprint layout files
</commit_message>
<xml_diff>
--- a/дипломчик.docx
+++ b/дипломчик.docx
@@ -14364,7 +14364,23 @@
           <w:sz w:val="28"/>
           <w:szCs w:val="28"/>
         </w:rPr>
-        <w:t xml:space="preserve">. Автоматизация установки заключается в том, что выполнение процессов травления, промывки и сушки выполняется в автоматическом режиме. С возможностью установки временных диапазонов выполнения выбранной операции. Необходимо предусмотреть и обработать </w:t>
+        <w:t>. Автоматизация установки заключается в том, что выполнение процессов травления, промывки и сушки выполняется в автоматическом режиме.</w:t>
+      </w:r>
+    </w:p>
+    <w:p>
+      <w:pPr>
+        <w:ind w:left="0" w:firstLine="708"/>
+        <w:rPr>
+          <w:sz w:val="28"/>
+          <w:szCs w:val="28"/>
+        </w:rPr>
+      </w:pPr>
+      <w:r>
+        <w:rPr>
+          <w:sz w:val="28"/>
+          <w:szCs w:val="28"/>
+        </w:rPr>
+        <w:t xml:space="preserve">. Так как ПП перемещается относительно технологической </w:t>
       </w:r>
       <w:proofErr w:type="gramStart"/>
       <w:r>
@@ -14372,7 +14388,7 @@
           <w:sz w:val="28"/>
           <w:szCs w:val="28"/>
         </w:rPr>
-        <w:t>возможные ошибки</w:t>
+        <w:t>платформы ,</w:t>
       </w:r>
       <w:proofErr w:type="gramEnd"/>
       <w:r>
@@ -14380,14 +14396,87 @@
           <w:sz w:val="28"/>
           <w:szCs w:val="28"/>
         </w:rPr>
-        <w:t xml:space="preserve"> влачащие за собой выход программы из строя по причине внутренних ошибок процессора микроконтроллера. Так </w:t>
-      </w:r>
-      <w:r>
-        <w:rPr>
-          <w:sz w:val="28"/>
-          <w:szCs w:val="28"/>
-        </w:rPr>
-        <w:t xml:space="preserve">как используемый микроконтроллер имеет сигнальные контакты слабые по характеристикам, то необходимо изготовить необходимо изготовить печатный узел выступающего в роли модуля сопряжения между микроконтроллером и силовым блоком управления. Так как ПП перемещается относительно технологической </w:t>
+        <w:t xml:space="preserve"> то </w:t>
+      </w:r>
+      <w:r>
+        <w:rPr>
+          <w:sz w:val="28"/>
+          <w:szCs w:val="28"/>
+        </w:rPr>
+        <w:t>стоит задача разработать</w:t>
+      </w:r>
+      <w:r>
+        <w:rPr>
+          <w:sz w:val="28"/>
+          <w:szCs w:val="28"/>
+        </w:rPr>
+        <w:t xml:space="preserve"> печатные узлы с помощью которых можно позиционировать ПП относительно оси </w:t>
+      </w:r>
+      <w:r>
+        <w:rPr>
+          <w:sz w:val="28"/>
+          <w:szCs w:val="28"/>
+          <w:lang w:val="en-US"/>
+        </w:rPr>
+        <w:t>X</w:t>
+      </w:r>
+      <w:r>
+        <w:rPr>
+          <w:sz w:val="28"/>
+          <w:szCs w:val="28"/>
+        </w:rPr>
+        <w:t xml:space="preserve"> и </w:t>
+      </w:r>
+      <w:r>
+        <w:rPr>
+          <w:sz w:val="28"/>
+          <w:szCs w:val="28"/>
+          <w:lang w:val="en-US"/>
+        </w:rPr>
+        <w:t>Z</w:t>
+      </w:r>
+      <w:r>
+        <w:rPr>
+          <w:sz w:val="28"/>
+          <w:szCs w:val="28"/>
+        </w:rPr>
+        <w:t>.</w:t>
+      </w:r>
+      <w:r>
+        <w:rPr>
+          <w:sz w:val="28"/>
+          <w:szCs w:val="28"/>
+        </w:rPr>
+        <w:t xml:space="preserve"> </w:t>
+      </w:r>
+      <w:r>
+        <w:rPr>
+          <w:sz w:val="28"/>
+          <w:szCs w:val="28"/>
+        </w:rPr>
+        <w:t xml:space="preserve">На оси </w:t>
+      </w:r>
+      <w:r>
+        <w:rPr>
+          <w:sz w:val="28"/>
+          <w:szCs w:val="28"/>
+          <w:lang w:val="en-US"/>
+        </w:rPr>
+        <w:t>X</w:t>
+      </w:r>
+      <w:r>
+        <w:rPr>
+          <w:sz w:val="28"/>
+          <w:szCs w:val="28"/>
+        </w:rPr>
+        <w:t xml:space="preserve"> </w:t>
+      </w:r>
+      <w:r>
+        <w:rPr>
+          <w:sz w:val="28"/>
+          <w:szCs w:val="28"/>
+        </w:rPr>
+        <w:t xml:space="preserve">имеется 3 остановки на который проходят процессы </w:t>
       </w:r>
       <w:proofErr w:type="gramStart"/>
       <w:r>
@@ -14395,7 +14484,7 @@
           <w:sz w:val="28"/>
           <w:szCs w:val="28"/>
         </w:rPr>
-        <w:t>платформы ,</w:t>
+        <w:t>травления ,</w:t>
       </w:r>
       <w:proofErr w:type="gramEnd"/>
       <w:r>
@@ -14403,7 +14492,39 @@
           <w:sz w:val="28"/>
           <w:szCs w:val="28"/>
         </w:rPr>
-        <w:t xml:space="preserve"> то изготовляются печатные узлы помогающие позиционировать ПП относительно оси </w:t>
+        <w:t xml:space="preserve"> промывки и сушки. </w:t>
+      </w:r>
+      <w:proofErr w:type="gramStart"/>
+      <w:r>
+        <w:rPr>
+          <w:sz w:val="28"/>
+          <w:szCs w:val="28"/>
+        </w:rPr>
+        <w:t>Следовательно</w:t>
+      </w:r>
+      <w:proofErr w:type="gramEnd"/>
+      <w:r>
+        <w:rPr>
+          <w:sz w:val="28"/>
+          <w:szCs w:val="28"/>
+        </w:rPr>
+        <w:t xml:space="preserve"> располагаться датчики позиционирования будут в соответствии с этими остановками. </w:t>
+      </w:r>
+      <w:proofErr w:type="gramStart"/>
+      <w:r>
+        <w:rPr>
+          <w:sz w:val="28"/>
+          <w:szCs w:val="28"/>
+        </w:rPr>
+        <w:t>Допускается  ,</w:t>
+      </w:r>
+      <w:proofErr w:type="gramEnd"/>
+      <w:r>
+        <w:rPr>
+          <w:sz w:val="28"/>
+          <w:szCs w:val="28"/>
+        </w:rPr>
+        <w:t xml:space="preserve"> что случайным образом какой либо крайний датчик откажет, по этому необходимо предусмотреть два дополнительных датчика по краям оси </w:t>
       </w:r>
       <w:r>
         <w:rPr>
@@ -14418,7 +14539,21 @@
           <w:sz w:val="28"/>
           <w:szCs w:val="28"/>
         </w:rPr>
-        <w:t xml:space="preserve"> и </w:t>
+        <w:t>.</w:t>
+      </w:r>
+      <w:r>
+        <w:rPr>
+          <w:sz w:val="28"/>
+          <w:szCs w:val="28"/>
+        </w:rPr>
+        <w:t xml:space="preserve"> </w:t>
+      </w:r>
+      <w:r>
+        <w:rPr>
+          <w:sz w:val="28"/>
+          <w:szCs w:val="28"/>
+        </w:rPr>
+        <w:t xml:space="preserve">На оси </w:t>
       </w:r>
       <w:r>
         <w:rPr>
@@ -14433,159 +14568,66 @@
           <w:sz w:val="28"/>
           <w:szCs w:val="28"/>
         </w:rPr>
+        <w:t xml:space="preserve"> </w:t>
+      </w:r>
+      <w:r>
+        <w:rPr>
+          <w:sz w:val="28"/>
+          <w:szCs w:val="28"/>
+        </w:rPr>
+        <w:t xml:space="preserve">предполагается использовать 3 датчика позиционирования. Два из них используются для фиксирования верхнего и нижнего положения ПП, и один для определения крайнего верхнего положения. Стоит задача расположить технологическую платформу на оси </w:t>
+      </w:r>
+      <w:r>
+        <w:rPr>
+          <w:sz w:val="28"/>
+          <w:szCs w:val="28"/>
+          <w:lang w:val="en-US"/>
+        </w:rPr>
+        <w:t>Y</w:t>
+      </w:r>
+      <w:r>
+        <w:rPr>
+          <w:sz w:val="28"/>
+          <w:szCs w:val="28"/>
+        </w:rPr>
+        <w:t>, где</w:t>
+      </w:r>
+      <w:r>
+        <w:rPr>
+          <w:sz w:val="28"/>
+          <w:szCs w:val="28"/>
+        </w:rPr>
+        <w:t xml:space="preserve"> главным критерием является исключение пересечения плоскости модуля передвижения по оси </w:t>
+      </w:r>
+      <w:r>
+        <w:rPr>
+          <w:sz w:val="28"/>
+          <w:szCs w:val="28"/>
+          <w:lang w:val="en-US"/>
+        </w:rPr>
+        <w:t>Z</w:t>
+      </w:r>
+      <w:r>
+        <w:rPr>
+          <w:sz w:val="28"/>
+          <w:szCs w:val="28"/>
+        </w:rPr>
+        <w:t xml:space="preserve"> и рабочих емкостей с </w:t>
+      </w:r>
+      <w:r>
+        <w:rPr>
+          <w:sz w:val="28"/>
+          <w:szCs w:val="28"/>
+        </w:rPr>
+        <w:t>рабочими жидкостями</w:t>
+      </w:r>
+      <w:r>
+        <w:rPr>
+          <w:sz w:val="28"/>
+          <w:szCs w:val="28"/>
+        </w:rPr>
         <w:t>.</w:t>
       </w:r>
-      <w:r>
-        <w:rPr>
-          <w:sz w:val="28"/>
-          <w:szCs w:val="28"/>
-        </w:rPr>
-        <w:t xml:space="preserve"> </w:t>
-      </w:r>
-      <w:r>
-        <w:rPr>
-          <w:sz w:val="28"/>
-          <w:szCs w:val="28"/>
-        </w:rPr>
-        <w:t xml:space="preserve">На оси </w:t>
-      </w:r>
-      <w:r>
-        <w:rPr>
-          <w:sz w:val="28"/>
-          <w:szCs w:val="28"/>
-          <w:lang w:val="en-US"/>
-        </w:rPr>
-        <w:t>X</w:t>
-      </w:r>
-      <w:r>
-        <w:rPr>
-          <w:sz w:val="28"/>
-          <w:szCs w:val="28"/>
-        </w:rPr>
-        <w:t xml:space="preserve"> </w:t>
-      </w:r>
-      <w:r>
-        <w:rPr>
-          <w:sz w:val="28"/>
-          <w:szCs w:val="28"/>
-        </w:rPr>
-        <w:t xml:space="preserve">имеется 3 остановки на который проходят процессы </w:t>
-      </w:r>
-      <w:proofErr w:type="gramStart"/>
-      <w:r>
-        <w:rPr>
-          <w:sz w:val="28"/>
-          <w:szCs w:val="28"/>
-        </w:rPr>
-        <w:t>травления ,</w:t>
-      </w:r>
-      <w:proofErr w:type="gramEnd"/>
-      <w:r>
-        <w:rPr>
-          <w:sz w:val="28"/>
-          <w:szCs w:val="28"/>
-        </w:rPr>
-        <w:t xml:space="preserve"> промывки и сушки. </w:t>
-      </w:r>
-      <w:proofErr w:type="gramStart"/>
-      <w:r>
-        <w:rPr>
-          <w:sz w:val="28"/>
-          <w:szCs w:val="28"/>
-        </w:rPr>
-        <w:t>Следовательно</w:t>
-      </w:r>
-      <w:proofErr w:type="gramEnd"/>
-      <w:r>
-        <w:rPr>
-          <w:sz w:val="28"/>
-          <w:szCs w:val="28"/>
-        </w:rPr>
-        <w:t xml:space="preserve"> располагаться датчики позиционирования будут в соответствии с этими остановками. Необходимо </w:t>
-      </w:r>
-      <w:proofErr w:type="gramStart"/>
-      <w:r>
-        <w:rPr>
-          <w:sz w:val="28"/>
-          <w:szCs w:val="28"/>
-        </w:rPr>
-        <w:t>предусмотреть ,</w:t>
-      </w:r>
-      <w:proofErr w:type="gramEnd"/>
-      <w:r>
-        <w:rPr>
-          <w:sz w:val="28"/>
-          <w:szCs w:val="28"/>
-        </w:rPr>
-        <w:t xml:space="preserve"> что случайным образом какой либо крайний датчик откажет, по этому необходимо добавить 2 дополнительных датчика по краям оси </w:t>
-      </w:r>
-      <w:r>
-        <w:rPr>
-          <w:sz w:val="28"/>
-          <w:szCs w:val="28"/>
-          <w:lang w:val="en-US"/>
-        </w:rPr>
-        <w:t>X</w:t>
-      </w:r>
-      <w:r>
-        <w:rPr>
-          <w:sz w:val="28"/>
-          <w:szCs w:val="28"/>
-        </w:rPr>
-        <w:t>.</w:t>
-      </w:r>
-      <w:r>
-        <w:rPr>
-          <w:sz w:val="28"/>
-          <w:szCs w:val="28"/>
-        </w:rPr>
-        <w:t xml:space="preserve"> </w:t>
-      </w:r>
-      <w:r>
-        <w:rPr>
-          <w:sz w:val="28"/>
-          <w:szCs w:val="28"/>
-        </w:rPr>
-        <w:t xml:space="preserve">На оси </w:t>
-      </w:r>
-      <w:r>
-        <w:rPr>
-          <w:sz w:val="28"/>
-          <w:szCs w:val="28"/>
-          <w:lang w:val="en-US"/>
-        </w:rPr>
-        <w:t>Z</w:t>
-      </w:r>
-      <w:r>
-        <w:rPr>
-          <w:sz w:val="28"/>
-          <w:szCs w:val="28"/>
-        </w:rPr>
-        <w:t xml:space="preserve"> </w:t>
-      </w:r>
-      <w:r>
-        <w:rPr>
-          <w:sz w:val="28"/>
-          <w:szCs w:val="28"/>
-        </w:rPr>
-        <w:t>предполагается использовать 3 датчика позиционировани</w:t>
-      </w:r>
-      <w:r>
-        <w:rPr>
-          <w:sz w:val="28"/>
-          <w:szCs w:val="28"/>
-        </w:rPr>
-        <w:t>я. Два из них используются для фиксирования верхнего и нижнего положения ПП, и один для определения верхнего крайнего положения.</w:t>
-      </w:r>
-    </w:p>
-    <w:p>
-      <w:pPr>
-        <w:ind w:left="0" w:firstLine="708"/>
-        <w:rPr>
-          <w:sz w:val="28"/>
-          <w:szCs w:val="28"/>
-        </w:rPr>
-      </w:pPr>
       <w:bookmarkStart w:id="9" w:name="_GoBack"/>
       <w:bookmarkEnd w:id="9"/>
       <w:r>
@@ -14593,7 +14635,7 @@
           <w:sz w:val="28"/>
           <w:szCs w:val="28"/>
         </w:rPr>
-        <w:t xml:space="preserve"> Использование установки подразумевает, что человек должен выступать в роли контроллера. </w:t>
+        <w:t xml:space="preserve">  </w:t>
       </w:r>
     </w:p>
     <w:p>
@@ -14609,14 +14651,7 @@
           <w:sz w:val="28"/>
           <w:szCs w:val="28"/>
         </w:rPr>
-        <w:t xml:space="preserve">В </w:t>
-      </w:r>
-      <w:r>
-        <w:rPr>
-          <w:sz w:val="28"/>
-          <w:szCs w:val="28"/>
-        </w:rPr>
-        <w:t xml:space="preserve">распоряжение выдан штатив с возможностью перемещения </w:t>
+        <w:t xml:space="preserve">Учитывая выбранный микроконтроллер необходимо разработать программное обеспечение, обеспечивающее автоматическое выполнение процессов травления. В состав программного обеспечения должны входить модули управления двигателями входящие в состав штатива. Модули считывания данных с датчиков позиционирования. На основе данных программных модулей должна быть разработана программа обеспечивающая </w:t>
       </w:r>
       <w:r>
         <w:rPr>
@@ -14624,16 +14659,1340 @@
           <w:szCs w:val="28"/>
         </w:rPr>
         <w:lastRenderedPageBreak/>
-        <w:t>технологической платформы в 2 координатах(</w:t>
+        <w:t xml:space="preserve">перемещение ПП относительно технологической платформы в зоны работ. </w:t>
+      </w:r>
+      <w:r>
+        <w:rPr>
+          <w:b/>
+          <w:noProof/>
+          <w:color w:val="000000" w:themeColor="text1"/>
+          <w:sz w:val="28"/>
+          <w:szCs w:val="28"/>
+        </w:rPr>
+        <mc:AlternateContent>
+          <mc:Choice Requires="wpg">
+            <w:drawing>
+              <wp:anchor distT="0" distB="0" distL="114300" distR="114300" simplePos="0" relativeHeight="251671552" behindDoc="0" locked="1" layoutInCell="1" allowOverlap="1" wp14:anchorId="1A2B5F67" wp14:editId="0CF7B8B4">
+                <wp:simplePos x="0" y="0"/>
+                <wp:positionH relativeFrom="page">
+                  <wp:posOffset>716280</wp:posOffset>
+                </wp:positionH>
+                <wp:positionV relativeFrom="page">
+                  <wp:posOffset>173990</wp:posOffset>
+                </wp:positionV>
+                <wp:extent cx="6645275" cy="10328275"/>
+                <wp:effectExtent l="0" t="0" r="22225" b="15875"/>
+                <wp:wrapNone/>
+                <wp:docPr id="1" name="Группа 1"/>
+                <wp:cNvGraphicFramePr/>
+                <a:graphic xmlns:a="http://schemas.openxmlformats.org/drawingml/2006/main">
+                  <a:graphicData uri="http://schemas.microsoft.com/office/word/2010/wordprocessingGroup">
+                    <wpg:wgp>
+                      <wpg:cNvGrpSpPr/>
+                      <wpg:grpSpPr bwMode="auto">
+                        <a:xfrm>
+                          <a:off x="0" y="0"/>
+                          <a:ext cx="6645275" cy="10328275"/>
+                          <a:chOff x="0" y="0"/>
+                          <a:chExt cx="20000" cy="20018"/>
+                        </a:xfrm>
+                      </wpg:grpSpPr>
+                      <wps:wsp>
+                        <wps:cNvPr id="242" name="Rectangle 23"/>
+                        <wps:cNvSpPr>
+                          <a:spLocks noChangeArrowheads="1"/>
+                        </wps:cNvSpPr>
+                        <wps:spPr bwMode="auto">
+                          <a:xfrm>
+                            <a:off x="0" y="0"/>
+                            <a:ext cx="20000" cy="20000"/>
+                          </a:xfrm>
+                          <a:prstGeom prst="rect">
+                            <a:avLst/>
+                          </a:prstGeom>
+                          <a:noFill/>
+                          <a:ln w="25400">
+                            <a:solidFill>
+                              <a:srgbClr val="000000"/>
+                            </a:solidFill>
+                            <a:miter lim="800000"/>
+                            <a:headEnd/>
+                            <a:tailEnd/>
+                          </a:ln>
+                          <a:extLst>
+                            <a:ext uri="{909E8E84-426E-40DD-AFC4-6F175D3DCCD1}">
+                              <a14:hiddenFill xmlns:a14="http://schemas.microsoft.com/office/drawing/2010/main">
+                                <a:solidFill>
+                                  <a:srgbClr val="FFFFFF"/>
+                                </a:solidFill>
+                              </a14:hiddenFill>
+                            </a:ext>
+                          </a:extLst>
+                        </wps:spPr>
+                        <wps:bodyPr rot="0" vert="horz" wrap="square" lIns="91440" tIns="45720" rIns="91440" bIns="45720" anchor="t" anchorCtr="0" upright="1">
+                          <a:noAutofit/>
+                        </wps:bodyPr>
+                      </wps:wsp>
+                      <wps:wsp>
+                        <wps:cNvPr id="243" name="Line 24"/>
+                        <wps:cNvCnPr>
+                          <a:cxnSpLocks noChangeShapeType="1"/>
+                        </wps:cNvCnPr>
+                        <wps:spPr bwMode="auto">
+                          <a:xfrm>
+                            <a:off x="1093" y="18949"/>
+                            <a:ext cx="2" cy="1040"/>
+                          </a:xfrm>
+                          <a:prstGeom prst="line">
+                            <a:avLst/>
+                          </a:prstGeom>
+                          <a:noFill/>
+                          <a:ln w="25400">
+                            <a:solidFill>
+                              <a:srgbClr val="000000"/>
+                            </a:solidFill>
+                            <a:round/>
+                            <a:headEnd/>
+                            <a:tailEnd/>
+                          </a:ln>
+                          <a:extLst>
+                            <a:ext uri="{909E8E84-426E-40DD-AFC4-6F175D3DCCD1}">
+                              <a14:hiddenFill xmlns:a14="http://schemas.microsoft.com/office/drawing/2010/main">
+                                <a:noFill/>
+                              </a14:hiddenFill>
+                            </a:ext>
+                          </a:extLst>
+                        </wps:spPr>
+                        <wps:bodyPr/>
+                      </wps:wsp>
+                      <wps:wsp>
+                        <wps:cNvPr id="244" name="Line 25"/>
+                        <wps:cNvCnPr>
+                          <a:cxnSpLocks noChangeShapeType="1"/>
+                        </wps:cNvCnPr>
+                        <wps:spPr bwMode="auto">
+                          <a:xfrm>
+                            <a:off x="10" y="18941"/>
+                            <a:ext cx="19967" cy="1"/>
+                          </a:xfrm>
+                          <a:prstGeom prst="line">
+                            <a:avLst/>
+                          </a:prstGeom>
+                          <a:noFill/>
+                          <a:ln w="25400">
+                            <a:solidFill>
+                              <a:srgbClr val="000000"/>
+                            </a:solidFill>
+                            <a:round/>
+                            <a:headEnd/>
+                            <a:tailEnd/>
+                          </a:ln>
+                          <a:extLst>
+                            <a:ext uri="{909E8E84-426E-40DD-AFC4-6F175D3DCCD1}">
+                              <a14:hiddenFill xmlns:a14="http://schemas.microsoft.com/office/drawing/2010/main">
+                                <a:noFill/>
+                              </a14:hiddenFill>
+                            </a:ext>
+                          </a:extLst>
+                        </wps:spPr>
+                        <wps:bodyPr/>
+                      </wps:wsp>
+                      <wps:wsp>
+                        <wps:cNvPr id="245" name="Line 26"/>
+                        <wps:cNvCnPr>
+                          <a:cxnSpLocks noChangeShapeType="1"/>
+                        </wps:cNvCnPr>
+                        <wps:spPr bwMode="auto">
+                          <a:xfrm>
+                            <a:off x="2186" y="18949"/>
+                            <a:ext cx="2" cy="1040"/>
+                          </a:xfrm>
+                          <a:prstGeom prst="line">
+                            <a:avLst/>
+                          </a:prstGeom>
+                          <a:noFill/>
+                          <a:ln w="25400">
+                            <a:solidFill>
+                              <a:srgbClr val="000000"/>
+                            </a:solidFill>
+                            <a:round/>
+                            <a:headEnd/>
+                            <a:tailEnd/>
+                          </a:ln>
+                          <a:extLst>
+                            <a:ext uri="{909E8E84-426E-40DD-AFC4-6F175D3DCCD1}">
+                              <a14:hiddenFill xmlns:a14="http://schemas.microsoft.com/office/drawing/2010/main">
+                                <a:noFill/>
+                              </a14:hiddenFill>
+                            </a:ext>
+                          </a:extLst>
+                        </wps:spPr>
+                        <wps:bodyPr/>
+                      </wps:wsp>
+                      <wps:wsp>
+                        <wps:cNvPr id="246" name="Line 27"/>
+                        <wps:cNvCnPr>
+                          <a:cxnSpLocks noChangeShapeType="1"/>
+                        </wps:cNvCnPr>
+                        <wps:spPr bwMode="auto">
+                          <a:xfrm>
+                            <a:off x="4919" y="18949"/>
+                            <a:ext cx="2" cy="1040"/>
+                          </a:xfrm>
+                          <a:prstGeom prst="line">
+                            <a:avLst/>
+                          </a:prstGeom>
+                          <a:noFill/>
+                          <a:ln w="25400">
+                            <a:solidFill>
+                              <a:srgbClr val="000000"/>
+                            </a:solidFill>
+                            <a:round/>
+                            <a:headEnd/>
+                            <a:tailEnd/>
+                          </a:ln>
+                          <a:extLst>
+                            <a:ext uri="{909E8E84-426E-40DD-AFC4-6F175D3DCCD1}">
+                              <a14:hiddenFill xmlns:a14="http://schemas.microsoft.com/office/drawing/2010/main">
+                                <a:noFill/>
+                              </a14:hiddenFill>
+                            </a:ext>
+                          </a:extLst>
+                        </wps:spPr>
+                        <wps:bodyPr/>
+                      </wps:wsp>
+                      <wps:wsp>
+                        <wps:cNvPr id="247" name="Line 28"/>
+                        <wps:cNvCnPr>
+                          <a:cxnSpLocks noChangeShapeType="1"/>
+                        </wps:cNvCnPr>
+                        <wps:spPr bwMode="auto">
+                          <a:xfrm>
+                            <a:off x="6557" y="18959"/>
+                            <a:ext cx="2" cy="1030"/>
+                          </a:xfrm>
+                          <a:prstGeom prst="line">
+                            <a:avLst/>
+                          </a:prstGeom>
+                          <a:noFill/>
+                          <a:ln w="25400">
+                            <a:solidFill>
+                              <a:srgbClr val="000000"/>
+                            </a:solidFill>
+                            <a:round/>
+                            <a:headEnd/>
+                            <a:tailEnd/>
+                          </a:ln>
+                          <a:extLst>
+                            <a:ext uri="{909E8E84-426E-40DD-AFC4-6F175D3DCCD1}">
+                              <a14:hiddenFill xmlns:a14="http://schemas.microsoft.com/office/drawing/2010/main">
+                                <a:noFill/>
+                              </a14:hiddenFill>
+                            </a:ext>
+                          </a:extLst>
+                        </wps:spPr>
+                        <wps:bodyPr/>
+                      </wps:wsp>
+                      <wps:wsp>
+                        <wps:cNvPr id="248" name="Line 29"/>
+                        <wps:cNvCnPr>
+                          <a:cxnSpLocks noChangeShapeType="1"/>
+                        </wps:cNvCnPr>
+                        <wps:spPr bwMode="auto">
+                          <a:xfrm>
+                            <a:off x="7650" y="18949"/>
+                            <a:ext cx="2" cy="1030"/>
+                          </a:xfrm>
+                          <a:prstGeom prst="line">
+                            <a:avLst/>
+                          </a:prstGeom>
+                          <a:noFill/>
+                          <a:ln w="25400">
+                            <a:solidFill>
+                              <a:srgbClr val="000000"/>
+                            </a:solidFill>
+                            <a:round/>
+                            <a:headEnd/>
+                            <a:tailEnd/>
+                          </a:ln>
+                          <a:extLst>
+                            <a:ext uri="{909E8E84-426E-40DD-AFC4-6F175D3DCCD1}">
+                              <a14:hiddenFill xmlns:a14="http://schemas.microsoft.com/office/drawing/2010/main">
+                                <a:noFill/>
+                              </a14:hiddenFill>
+                            </a:ext>
+                          </a:extLst>
+                        </wps:spPr>
+                        <wps:bodyPr/>
+                      </wps:wsp>
+                      <wps:wsp>
+                        <wps:cNvPr id="249" name="Line 30"/>
+                        <wps:cNvCnPr>
+                          <a:cxnSpLocks noChangeShapeType="1"/>
+                        </wps:cNvCnPr>
+                        <wps:spPr bwMode="auto">
+                          <a:xfrm>
+                            <a:off x="18905" y="18949"/>
+                            <a:ext cx="4" cy="1040"/>
+                          </a:xfrm>
+                          <a:prstGeom prst="line">
+                            <a:avLst/>
+                          </a:prstGeom>
+                          <a:noFill/>
+                          <a:ln w="25400">
+                            <a:solidFill>
+                              <a:srgbClr val="000000"/>
+                            </a:solidFill>
+                            <a:round/>
+                            <a:headEnd/>
+                            <a:tailEnd/>
+                          </a:ln>
+                          <a:extLst>
+                            <a:ext uri="{909E8E84-426E-40DD-AFC4-6F175D3DCCD1}">
+                              <a14:hiddenFill xmlns:a14="http://schemas.microsoft.com/office/drawing/2010/main">
+                                <a:noFill/>
+                              </a14:hiddenFill>
+                            </a:ext>
+                          </a:extLst>
+                        </wps:spPr>
+                        <wps:bodyPr/>
+                      </wps:wsp>
+                      <wps:wsp>
+                        <wps:cNvPr id="250" name="Line 31"/>
+                        <wps:cNvCnPr>
+                          <a:cxnSpLocks noChangeShapeType="1"/>
+                        </wps:cNvCnPr>
+                        <wps:spPr bwMode="auto">
+                          <a:xfrm>
+                            <a:off x="10" y="19293"/>
+                            <a:ext cx="7621" cy="2"/>
+                          </a:xfrm>
+                          <a:prstGeom prst="line">
+                            <a:avLst/>
+                          </a:prstGeom>
+                          <a:noFill/>
+                          <a:ln w="12700">
+                            <a:solidFill>
+                              <a:srgbClr val="000000"/>
+                            </a:solidFill>
+                            <a:round/>
+                            <a:headEnd/>
+                            <a:tailEnd/>
+                          </a:ln>
+                          <a:extLst>
+                            <a:ext uri="{909E8E84-426E-40DD-AFC4-6F175D3DCCD1}">
+                              <a14:hiddenFill xmlns:a14="http://schemas.microsoft.com/office/drawing/2010/main">
+                                <a:noFill/>
+                              </a14:hiddenFill>
+                            </a:ext>
+                          </a:extLst>
+                        </wps:spPr>
+                        <wps:bodyPr/>
+                      </wps:wsp>
+                      <wps:wsp>
+                        <wps:cNvPr id="251" name="Line 32"/>
+                        <wps:cNvCnPr>
+                          <a:cxnSpLocks noChangeShapeType="1"/>
+                        </wps:cNvCnPr>
+                        <wps:spPr bwMode="auto">
+                          <a:xfrm>
+                            <a:off x="10" y="19646"/>
+                            <a:ext cx="7621" cy="1"/>
+                          </a:xfrm>
+                          <a:prstGeom prst="line">
+                            <a:avLst/>
+                          </a:prstGeom>
+                          <a:noFill/>
+                          <a:ln w="25400">
+                            <a:solidFill>
+                              <a:srgbClr val="000000"/>
+                            </a:solidFill>
+                            <a:round/>
+                            <a:headEnd/>
+                            <a:tailEnd/>
+                          </a:ln>
+                          <a:extLst>
+                            <a:ext uri="{909E8E84-426E-40DD-AFC4-6F175D3DCCD1}">
+                              <a14:hiddenFill xmlns:a14="http://schemas.microsoft.com/office/drawing/2010/main">
+                                <a:noFill/>
+                              </a14:hiddenFill>
+                            </a:ext>
+                          </a:extLst>
+                        </wps:spPr>
+                        <wps:bodyPr/>
+                      </wps:wsp>
+                      <wps:wsp>
+                        <wps:cNvPr id="252" name="Line 33"/>
+                        <wps:cNvCnPr>
+                          <a:cxnSpLocks noChangeShapeType="1"/>
+                        </wps:cNvCnPr>
+                        <wps:spPr bwMode="auto">
+                          <a:xfrm>
+                            <a:off x="18919" y="19296"/>
+                            <a:ext cx="1071" cy="1"/>
+                          </a:xfrm>
+                          <a:prstGeom prst="line">
+                            <a:avLst/>
+                          </a:prstGeom>
+                          <a:noFill/>
+                          <a:ln w="12700">
+                            <a:solidFill>
+                              <a:srgbClr val="000000"/>
+                            </a:solidFill>
+                            <a:round/>
+                            <a:headEnd/>
+                            <a:tailEnd/>
+                          </a:ln>
+                          <a:extLst>
+                            <a:ext uri="{909E8E84-426E-40DD-AFC4-6F175D3DCCD1}">
+                              <a14:hiddenFill xmlns:a14="http://schemas.microsoft.com/office/drawing/2010/main">
+                                <a:noFill/>
+                              </a14:hiddenFill>
+                            </a:ext>
+                          </a:extLst>
+                        </wps:spPr>
+                        <wps:bodyPr/>
+                      </wps:wsp>
+                      <wps:wsp>
+                        <wps:cNvPr id="253" name="Rectangle 34"/>
+                        <wps:cNvSpPr>
+                          <a:spLocks noChangeArrowheads="1"/>
+                        </wps:cNvSpPr>
+                        <wps:spPr bwMode="auto">
+                          <a:xfrm>
+                            <a:off x="168" y="19646"/>
+                            <a:ext cx="811" cy="327"/>
+                          </a:xfrm>
+                          <a:prstGeom prst="rect">
+                            <a:avLst/>
+                          </a:prstGeom>
+                          <a:noFill/>
+                          <a:ln>
+                            <a:noFill/>
+                          </a:ln>
+                          <a:extLst>
+                            <a:ext uri="{909E8E84-426E-40DD-AFC4-6F175D3DCCD1}">
+                              <a14:hiddenFill xmlns:a14="http://schemas.microsoft.com/office/drawing/2010/main">
+                                <a:solidFill>
+                                  <a:srgbClr val="FFFFFF"/>
+                                </a:solidFill>
+                              </a14:hiddenFill>
+                            </a:ext>
+                            <a:ext uri="{91240B29-F687-4F45-9708-019B960494DF}">
+                              <a14:hiddenLine xmlns:a14="http://schemas.microsoft.com/office/drawing/2010/main" w="3175">
+                                <a:solidFill>
+                                  <a:srgbClr val="000000"/>
+                                </a:solidFill>
+                                <a:miter lim="800000"/>
+                                <a:headEnd/>
+                                <a:tailEnd/>
+                              </a14:hiddenLine>
+                            </a:ext>
+                          </a:extLst>
+                        </wps:spPr>
+                        <wps:txbx>
+                          <w:txbxContent>
+                            <w:p>
+                              <w:pPr>
+                                <w:pStyle w:val="a9"/>
+                                <w:jc w:val="center"/>
+                                <w:rPr>
+                                  <w:sz w:val="16"/>
+                                  <w:szCs w:val="16"/>
+                                </w:rPr>
+                              </w:pPr>
+                              <w:r>
+                                <w:rPr>
+                                  <w:rFonts w:ascii="GOST" w:hAnsi="GOST"/>
+                                  <w:i w:val="0"/>
+                                  <w:noProof/>
+                                  <w:sz w:val="16"/>
+                                  <w:szCs w:val="16"/>
+                                  <w:lang w:val="en-US"/>
+                                </w:rPr>
+                                <w:t>Изм</w:t>
+                              </w:r>
+                              <w:r>
+                                <w:rPr>
+                                  <w:sz w:val="16"/>
+                                  <w:szCs w:val="16"/>
+                                </w:rPr>
+                                <w:t>.</w:t>
+                              </w:r>
+                            </w:p>
+                          </w:txbxContent>
+                        </wps:txbx>
+                        <wps:bodyPr rot="0" vert="horz" wrap="square" lIns="12700" tIns="12700" rIns="12700" bIns="12700" anchor="ctr" anchorCtr="0" upright="1">
+                          <a:noAutofit/>
+                        </wps:bodyPr>
+                      </wps:wsp>
+                      <wps:wsp>
+                        <wps:cNvPr id="254" name="Rectangle 35"/>
+                        <wps:cNvSpPr>
+                          <a:spLocks noChangeArrowheads="1"/>
+                        </wps:cNvSpPr>
+                        <wps:spPr bwMode="auto">
+                          <a:xfrm>
+                            <a:off x="1093" y="19639"/>
+                            <a:ext cx="1090" cy="379"/>
+                          </a:xfrm>
+                          <a:prstGeom prst="rect">
+                            <a:avLst/>
+                          </a:prstGeom>
+                          <a:noFill/>
+                          <a:ln>
+                            <a:noFill/>
+                          </a:ln>
+                          <a:extLst>
+                            <a:ext uri="{909E8E84-426E-40DD-AFC4-6F175D3DCCD1}">
+                              <a14:hiddenFill xmlns:a14="http://schemas.microsoft.com/office/drawing/2010/main">
+                                <a:solidFill>
+                                  <a:srgbClr val="FFFFFF"/>
+                                </a:solidFill>
+                              </a14:hiddenFill>
+                            </a:ext>
+                            <a:ext uri="{91240B29-F687-4F45-9708-019B960494DF}">
+                              <a14:hiddenLine xmlns:a14="http://schemas.microsoft.com/office/drawing/2010/main" w="3175">
+                                <a:solidFill>
+                                  <a:srgbClr val="000000"/>
+                                </a:solidFill>
+                                <a:miter lim="800000"/>
+                                <a:headEnd/>
+                                <a:tailEnd/>
+                              </a14:hiddenLine>
+                            </a:ext>
+                          </a:extLst>
+                        </wps:spPr>
+                        <wps:txbx>
+                          <w:txbxContent>
+                            <w:p>
+                              <w:pPr>
+                                <w:pStyle w:val="a9"/>
+                                <w:jc w:val="center"/>
+                                <w:rPr>
+                                  <w:sz w:val="16"/>
+                                  <w:szCs w:val="16"/>
+                                </w:rPr>
+                              </w:pPr>
+                              <w:r>
+                                <w:rPr>
+                                  <w:rFonts w:ascii="GOST" w:hAnsi="GOST"/>
+                                  <w:i w:val="0"/>
+                                  <w:noProof/>
+                                  <w:sz w:val="16"/>
+                                  <w:szCs w:val="16"/>
+                                  <w:lang w:val="en-US"/>
+                                </w:rPr>
+                                <w:t>Лист</w:t>
+                              </w:r>
+                            </w:p>
+                          </w:txbxContent>
+                        </wps:txbx>
+                        <wps:bodyPr rot="0" vert="horz" wrap="square" lIns="12700" tIns="12700" rIns="12700" bIns="12700" anchor="ctr" anchorCtr="0" upright="1">
+                          <a:noAutofit/>
+                        </wps:bodyPr>
+                      </wps:wsp>
+                      <wps:wsp>
+                        <wps:cNvPr id="255" name="Rectangle 36"/>
+                        <wps:cNvSpPr>
+                          <a:spLocks noChangeArrowheads="1"/>
+                        </wps:cNvSpPr>
+                        <wps:spPr bwMode="auto">
+                          <a:xfrm>
+                            <a:off x="2700" y="19646"/>
+                            <a:ext cx="1667" cy="304"/>
+                          </a:xfrm>
+                          <a:prstGeom prst="rect">
+                            <a:avLst/>
+                          </a:prstGeom>
+                          <a:noFill/>
+                          <a:ln>
+                            <a:noFill/>
+                          </a:ln>
+                          <a:extLst>
+                            <a:ext uri="{909E8E84-426E-40DD-AFC4-6F175D3DCCD1}">
+                              <a14:hiddenFill xmlns:a14="http://schemas.microsoft.com/office/drawing/2010/main">
+                                <a:solidFill>
+                                  <a:srgbClr val="FFFFFF"/>
+                                </a:solidFill>
+                              </a14:hiddenFill>
+                            </a:ext>
+                            <a:ext uri="{91240B29-F687-4F45-9708-019B960494DF}">
+                              <a14:hiddenLine xmlns:a14="http://schemas.microsoft.com/office/drawing/2010/main" w="3175">
+                                <a:solidFill>
+                                  <a:srgbClr val="000000"/>
+                                </a:solidFill>
+                                <a:miter lim="800000"/>
+                                <a:headEnd/>
+                                <a:tailEnd/>
+                              </a14:hiddenLine>
+                            </a:ext>
+                          </a:extLst>
+                        </wps:spPr>
+                        <wps:txbx>
+                          <w:txbxContent>
+                            <w:p>
+                              <w:pPr>
+                                <w:pStyle w:val="a9"/>
+                                <w:jc w:val="center"/>
+                                <w:rPr>
+                                  <w:rFonts w:ascii="GOST" w:hAnsi="GOST"/>
+                                  <w:i w:val="0"/>
+                                  <w:noProof/>
+                                  <w:sz w:val="16"/>
+                                  <w:szCs w:val="16"/>
+                                  <w:lang w:val="en-US"/>
+                                </w:rPr>
+                              </w:pPr>
+                              <w:r>
+                                <w:rPr>
+                                  <w:rFonts w:ascii="GOST" w:hAnsi="GOST"/>
+                                  <w:i w:val="0"/>
+                                  <w:noProof/>
+                                  <w:sz w:val="16"/>
+                                  <w:szCs w:val="16"/>
+                                  <w:lang w:val="en-US"/>
+                                </w:rPr>
+                                <w:t>№ докум.</w:t>
+                              </w:r>
+                            </w:p>
+                          </w:txbxContent>
+                        </wps:txbx>
+                        <wps:bodyPr rot="0" vert="horz" wrap="square" lIns="12700" tIns="12700" rIns="12700" bIns="12700" anchor="ctr" anchorCtr="0" upright="1">
+                          <a:noAutofit/>
+                        </wps:bodyPr>
+                      </wps:wsp>
+                      <wps:wsp>
+                        <wps:cNvPr id="128" name="Rectangle 37"/>
+                        <wps:cNvSpPr>
+                          <a:spLocks noChangeArrowheads="1"/>
+                        </wps:cNvSpPr>
+                        <wps:spPr bwMode="auto">
+                          <a:xfrm>
+                            <a:off x="4889" y="19625"/>
+                            <a:ext cx="1668" cy="353"/>
+                          </a:xfrm>
+                          <a:prstGeom prst="rect">
+                            <a:avLst/>
+                          </a:prstGeom>
+                          <a:noFill/>
+                          <a:ln>
+                            <a:noFill/>
+                          </a:ln>
+                          <a:extLst>
+                            <a:ext uri="{909E8E84-426E-40DD-AFC4-6F175D3DCCD1}">
+                              <a14:hiddenFill xmlns:a14="http://schemas.microsoft.com/office/drawing/2010/main">
+                                <a:solidFill>
+                                  <a:srgbClr val="FFFFFF"/>
+                                </a:solidFill>
+                              </a14:hiddenFill>
+                            </a:ext>
+                            <a:ext uri="{91240B29-F687-4F45-9708-019B960494DF}">
+                              <a14:hiddenLine xmlns:a14="http://schemas.microsoft.com/office/drawing/2010/main" w="3175">
+                                <a:solidFill>
+                                  <a:srgbClr val="000000"/>
+                                </a:solidFill>
+                                <a:miter lim="800000"/>
+                                <a:headEnd/>
+                                <a:tailEnd/>
+                              </a14:hiddenLine>
+                            </a:ext>
+                          </a:extLst>
+                        </wps:spPr>
+                        <wps:txbx>
+                          <w:txbxContent>
+                            <w:p>
+                              <w:pPr>
+                                <w:pStyle w:val="a9"/>
+                                <w:jc w:val="center"/>
+                                <w:rPr>
+                                  <w:sz w:val="16"/>
+                                  <w:szCs w:val="16"/>
+                                </w:rPr>
+                              </w:pPr>
+                              <w:r>
+                                <w:rPr>
+                                  <w:rFonts w:ascii="GOST" w:hAnsi="GOST"/>
+                                  <w:i w:val="0"/>
+                                  <w:noProof/>
+                                  <w:sz w:val="16"/>
+                                  <w:szCs w:val="16"/>
+                                  <w:lang w:val="en-US"/>
+                                </w:rPr>
+                                <w:t>Подпись</w:t>
+                              </w:r>
+                            </w:p>
+                          </w:txbxContent>
+                        </wps:txbx>
+                        <wps:bodyPr rot="0" vert="horz" wrap="square" lIns="12700" tIns="12700" rIns="12700" bIns="12700" anchor="ctr" anchorCtr="0" upright="1">
+                          <a:noAutofit/>
+                        </wps:bodyPr>
+                      </wps:wsp>
+                      <wps:wsp>
+                        <wps:cNvPr id="129" name="Rectangle 38"/>
+                        <wps:cNvSpPr>
+                          <a:spLocks noChangeArrowheads="1"/>
+                        </wps:cNvSpPr>
+                        <wps:spPr bwMode="auto">
+                          <a:xfrm>
+                            <a:off x="6557" y="19621"/>
+                            <a:ext cx="1053" cy="354"/>
+                          </a:xfrm>
+                          <a:prstGeom prst="rect">
+                            <a:avLst/>
+                          </a:prstGeom>
+                          <a:noFill/>
+                          <a:ln>
+                            <a:noFill/>
+                          </a:ln>
+                          <a:extLst>
+                            <a:ext uri="{909E8E84-426E-40DD-AFC4-6F175D3DCCD1}">
+                              <a14:hiddenFill xmlns:a14="http://schemas.microsoft.com/office/drawing/2010/main">
+                                <a:solidFill>
+                                  <a:srgbClr val="FFFFFF"/>
+                                </a:solidFill>
+                              </a14:hiddenFill>
+                            </a:ext>
+                            <a:ext uri="{91240B29-F687-4F45-9708-019B960494DF}">
+                              <a14:hiddenLine xmlns:a14="http://schemas.microsoft.com/office/drawing/2010/main" w="3175">
+                                <a:solidFill>
+                                  <a:srgbClr val="000000"/>
+                                </a:solidFill>
+                                <a:miter lim="800000"/>
+                                <a:headEnd/>
+                                <a:tailEnd/>
+                              </a14:hiddenLine>
+                            </a:ext>
+                          </a:extLst>
+                        </wps:spPr>
+                        <wps:txbx>
+                          <w:txbxContent>
+                            <w:p>
+                              <w:pPr>
+                                <w:pStyle w:val="a9"/>
+                                <w:jc w:val="center"/>
+                                <w:rPr>
+                                  <w:sz w:val="16"/>
+                                  <w:szCs w:val="16"/>
+                                </w:rPr>
+                              </w:pPr>
+                              <w:r>
+                                <w:rPr>
+                                  <w:rFonts w:ascii="GOST" w:hAnsi="GOST"/>
+                                  <w:i w:val="0"/>
+                                  <w:noProof/>
+                                  <w:sz w:val="16"/>
+                                  <w:szCs w:val="16"/>
+                                  <w:lang w:val="en-US"/>
+                                </w:rPr>
+                                <w:t>Дата</w:t>
+                              </w:r>
+                            </w:p>
+                          </w:txbxContent>
+                        </wps:txbx>
+                        <wps:bodyPr rot="0" vert="horz" wrap="square" lIns="12700" tIns="12700" rIns="12700" bIns="12700" anchor="ctr" anchorCtr="0" upright="1">
+                          <a:noAutofit/>
+                        </wps:bodyPr>
+                      </wps:wsp>
+                      <wps:wsp>
+                        <wps:cNvPr id="130" name="Rectangle 39"/>
+                        <wps:cNvSpPr>
+                          <a:spLocks noChangeArrowheads="1"/>
+                        </wps:cNvSpPr>
+                        <wps:spPr bwMode="auto">
+                          <a:xfrm>
+                            <a:off x="19062" y="18962"/>
+                            <a:ext cx="888" cy="334"/>
+                          </a:xfrm>
+                          <a:prstGeom prst="rect">
+                            <a:avLst/>
+                          </a:prstGeom>
+                          <a:noFill/>
+                          <a:ln>
+                            <a:noFill/>
+                          </a:ln>
+                          <a:extLst>
+                            <a:ext uri="{909E8E84-426E-40DD-AFC4-6F175D3DCCD1}">
+                              <a14:hiddenFill xmlns:a14="http://schemas.microsoft.com/office/drawing/2010/main">
+                                <a:solidFill>
+                                  <a:srgbClr val="FFFFFF"/>
+                                </a:solidFill>
+                              </a14:hiddenFill>
+                            </a:ext>
+                            <a:ext uri="{91240B29-F687-4F45-9708-019B960494DF}">
+                              <a14:hiddenLine xmlns:a14="http://schemas.microsoft.com/office/drawing/2010/main" w="3175">
+                                <a:solidFill>
+                                  <a:srgbClr val="000000"/>
+                                </a:solidFill>
+                                <a:miter lim="800000"/>
+                                <a:headEnd/>
+                                <a:tailEnd/>
+                              </a14:hiddenLine>
+                            </a:ext>
+                          </a:extLst>
+                        </wps:spPr>
+                        <wps:txbx>
+                          <w:txbxContent>
+                            <w:p>
+                              <w:pPr>
+                                <w:pStyle w:val="a9"/>
+                                <w:jc w:val="center"/>
+                                <w:rPr>
+                                  <w:sz w:val="16"/>
+                                  <w:szCs w:val="16"/>
+                                </w:rPr>
+                              </w:pPr>
+                              <w:r>
+                                <w:rPr>
+                                  <w:rFonts w:ascii="GOST" w:hAnsi="GOST"/>
+                                  <w:i w:val="0"/>
+                                  <w:noProof/>
+                                  <w:sz w:val="16"/>
+                                  <w:szCs w:val="16"/>
+                                  <w:lang w:val="en-US"/>
+                                </w:rPr>
+                                <w:t>Лист</w:t>
+                              </w:r>
+                            </w:p>
+                          </w:txbxContent>
+                        </wps:txbx>
+                        <wps:bodyPr rot="0" vert="horz" wrap="square" lIns="12700" tIns="12700" rIns="12700" bIns="12700" anchor="t" anchorCtr="0" upright="1">
+                          <a:noAutofit/>
+                        </wps:bodyPr>
+                      </wps:wsp>
+                      <wps:wsp>
+                        <wps:cNvPr id="131" name="Rectangle 40"/>
+                        <wps:cNvSpPr>
+                          <a:spLocks noChangeArrowheads="1"/>
+                        </wps:cNvSpPr>
+                        <wps:spPr bwMode="auto">
+                          <a:xfrm>
+                            <a:off x="19062" y="19343"/>
+                            <a:ext cx="837" cy="524"/>
+                          </a:xfrm>
+                          <a:prstGeom prst="rect">
+                            <a:avLst/>
+                          </a:prstGeom>
+                          <a:noFill/>
+                          <a:ln>
+                            <a:noFill/>
+                          </a:ln>
+                          <a:extLst>
+                            <a:ext uri="{909E8E84-426E-40DD-AFC4-6F175D3DCCD1}">
+                              <a14:hiddenFill xmlns:a14="http://schemas.microsoft.com/office/drawing/2010/main">
+                                <a:solidFill>
+                                  <a:srgbClr val="FFFFFF"/>
+                                </a:solidFill>
+                              </a14:hiddenFill>
+                            </a:ext>
+                            <a:ext uri="{91240B29-F687-4F45-9708-019B960494DF}">
+                              <a14:hiddenLine xmlns:a14="http://schemas.microsoft.com/office/drawing/2010/main" w="3175">
+                                <a:solidFill>
+                                  <a:srgbClr val="000000"/>
+                                </a:solidFill>
+                                <a:miter lim="800000"/>
+                                <a:headEnd/>
+                                <a:tailEnd/>
+                              </a14:hiddenLine>
+                            </a:ext>
+                          </a:extLst>
+                        </wps:spPr>
+                        <wps:txbx>
+                          <w:txbxContent>
+                            <w:p>
+                              <w:pPr>
+                                <w:pStyle w:val="a9"/>
+                                <w:jc w:val="center"/>
+                                <w:rPr>
+                                  <w:rFonts w:ascii="GOST" w:hAnsi="GOST"/>
+                                  <w:i w:val="0"/>
+                                  <w:sz w:val="22"/>
+                                  <w:szCs w:val="22"/>
+                                  <w:lang w:val="en-US"/>
+                                </w:rPr>
+                              </w:pPr>
+                            </w:p>
+                          </w:txbxContent>
+                        </wps:txbx>
+                        <wps:bodyPr rot="0" vert="horz" wrap="square" lIns="12700" tIns="12700" rIns="12700" bIns="12700" anchor="t" anchorCtr="0" upright="1">
+                          <a:noAutofit/>
+                        </wps:bodyPr>
+                      </wps:wsp>
+                      <wps:wsp>
+                        <wps:cNvPr id="132" name="Rectangle 41"/>
+                        <wps:cNvSpPr>
+                          <a:spLocks noChangeArrowheads="1"/>
+                        </wps:cNvSpPr>
+                        <wps:spPr bwMode="auto">
+                          <a:xfrm>
+                            <a:off x="8032" y="19162"/>
+                            <a:ext cx="10560" cy="705"/>
+                          </a:xfrm>
+                          <a:prstGeom prst="rect">
+                            <a:avLst/>
+                          </a:prstGeom>
+                          <a:noFill/>
+                          <a:ln>
+                            <a:noFill/>
+                          </a:ln>
+                          <a:extLst>
+                            <a:ext uri="{909E8E84-426E-40DD-AFC4-6F175D3DCCD1}">
+                              <a14:hiddenFill xmlns:a14="http://schemas.microsoft.com/office/drawing/2010/main">
+                                <a:solidFill>
+                                  <a:srgbClr val="FFFFFF"/>
+                                </a:solidFill>
+                              </a14:hiddenFill>
+                            </a:ext>
+                            <a:ext uri="{91240B29-F687-4F45-9708-019B960494DF}">
+                              <a14:hiddenLine xmlns:a14="http://schemas.microsoft.com/office/drawing/2010/main" w="3175">
+                                <a:solidFill>
+                                  <a:srgbClr val="000000"/>
+                                </a:solidFill>
+                                <a:miter lim="800000"/>
+                                <a:headEnd/>
+                                <a:tailEnd/>
+                              </a14:hiddenLine>
+                            </a:ext>
+                          </a:extLst>
+                        </wps:spPr>
+                        <wps:txbx>
+                          <w:txbxContent>
+                            <w:p>
+                              <w:pPr>
+                                <w:rPr>
+                                  <w:sz w:val="36"/>
+                                  <w:szCs w:val="36"/>
+                                </w:rPr>
+                              </w:pPr>
+                              <w:proofErr w:type="gramStart"/>
+                              <w:r>
+                                <w:rPr>
+                                  <w:sz w:val="36"/>
+                                  <w:szCs w:val="36"/>
+                                </w:rPr>
+                                <w:t>КИБЭВС  4423</w:t>
+                              </w:r>
+                              <w:r>
+                                <w:rPr>
+                                  <w:sz w:val="36"/>
+                                  <w:szCs w:val="36"/>
+                                </w:rPr>
+                                <w:t>12.001</w:t>
+                              </w:r>
+                              <w:proofErr w:type="gramEnd"/>
+                              <w:r>
+                                <w:rPr>
+                                  <w:sz w:val="36"/>
+                                  <w:szCs w:val="36"/>
+                                </w:rPr>
+                                <w:t xml:space="preserve"> ПЗ</w:t>
+                              </w:r>
+                            </w:p>
+                            <w:p>
+                              <w:r>
+                                <w:rPr>
+                                  <w:sz w:val="36"/>
+                                  <w:szCs w:val="36"/>
+                                </w:rPr>
+                                <w:t>.001 ПЗ</w:t>
+                              </w:r>
+                            </w:p>
+                          </w:txbxContent>
+                        </wps:txbx>
+                        <wps:bodyPr rot="0" vert="horz" wrap="square" lIns="12700" tIns="12700" rIns="12700" bIns="12700" anchor="ctr" anchorCtr="0" upright="1">
+                          <a:noAutofit/>
+                        </wps:bodyPr>
+                      </wps:wsp>
+                    </wpg:wgp>
+                  </a:graphicData>
+                </a:graphic>
+                <wp14:sizeRelH relativeFrom="page">
+                  <wp14:pctWidth>0</wp14:pctWidth>
+                </wp14:sizeRelH>
+                <wp14:sizeRelV relativeFrom="page">
+                  <wp14:pctHeight>0</wp14:pctHeight>
+                </wp14:sizeRelV>
+              </wp:anchor>
+            </w:drawing>
+          </mc:Choice>
+          <mc:Fallback>
+            <w:pict>
+              <v:group w14:anchorId="1A2B5F67" id="Группа 1" o:spid="_x0000_s1113" style="position:absolute;left:0;text-align:left;margin-left:56.4pt;margin-top:13.7pt;width:523.25pt;height:813.25pt;z-index:251671552;mso-position-horizontal-relative:page;mso-position-vertical-relative:page" coordsize="20000,20018" o:gfxdata="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">
+                <v:rect id="Rectangle 23" o:spid="_x0000_s1114" style="position:absolute;width:20000;height:20000;visibility:visible;mso-wrap-style:square;v-text-anchor:top" o:gfxdata="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" filled="f" strokeweight="2pt"/>
+                <v:line id="Line 24" o:spid="_x0000_s1115" style="position:absolute;visibility:visible;mso-wrap-style:square" from="1093,18949" to="1095,19989" o:connectortype="straight" o:gfxdata="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" strokeweight="2pt"/>
+                <v:line id="Line 25" o:spid="_x0000_s1116" style="position:absolute;visibility:visible;mso-wrap-style:square" from="10,18941" to="19977,18942" o:connectortype="straight" o:gfxdata="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" strokeweight="2pt"/>
+                <v:line id="Line 26" o:spid="_x0000_s1117" style="position:absolute;visibility:visible;mso-wrap-style:square" from="2186,18949" to="2188,19989" o:connectortype="straight" o:gfxdata="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" strokeweight="2pt"/>
+                <v:line id="Line 27" o:spid="_x0000_s1118" style="position:absolute;visibility:visible;mso-wrap-style:square" from="4919,18949" to="4921,19989" o:connectortype="straight" o:gfxdata="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" strokeweight="2pt"/>
+                <v:line id="Line 28" o:spid="_x0000_s1119" style="position:absolute;visibility:visible;mso-wrap-style:square" from="6557,18959" to="6559,19989" o:connectortype="straight" o:gfxdata="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" strokeweight="2pt"/>
+                <v:line id="Line 29" o:spid="_x0000_s1120" style="position:absolute;visibility:visible;mso-wrap-style:square" from="7650,18949" to="7652,19979" o:connectortype="straight" o:gfxdata="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" strokeweight="2pt"/>
+                <v:line id="Line 30" o:spid="_x0000_s1121" style="position:absolute;visibility:visible;mso-wrap-style:square" from="18905,18949" to="18909,19989" o:connectortype="straight" o:gfxdata="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" strokeweight="2pt"/>
+                <v:line id="Line 31" o:spid="_x0000_s1122" style="position:absolute;visibility:visible;mso-wrap-style:square" from="10,19293" to="7631,19295" o:connectortype="straight" o:gfxdata="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" strokeweight="1pt"/>
+                <v:line id="Line 32" o:spid="_x0000_s1123" style="position:absolute;visibility:visible;mso-wrap-style:square" from="10,19646" to="7631,19647" o:connectortype="straight" o:gfxdata="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" strokeweight="2pt"/>
+                <v:line id="Line 33" o:spid="_x0000_s1124" style="position:absolute;visibility:visible;mso-wrap-style:square" from="18919,19296" to="19990,19297" o:connectortype="straight" o:gfxdata="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" strokeweight="1pt"/>
+                <v:rect id="Rectangle 34" o:spid="_x0000_s1125" style="position:absolute;left:168;top:19646;width:811;height:327;visibility:visible;mso-wrap-style:square;v-text-anchor:middle" o:gfxdata="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" filled="f" stroked="f" strokeweight=".25pt">
+                  <v:textbox inset="1pt,1pt,1pt,1pt">
+                    <w:txbxContent>
+                      <w:p>
+                        <w:pPr>
+                          <w:pStyle w:val="a9"/>
+                          <w:jc w:val="center"/>
+                          <w:rPr>
+                            <w:sz w:val="16"/>
+                            <w:szCs w:val="16"/>
+                          </w:rPr>
+                        </w:pPr>
+                        <w:r>
+                          <w:rPr>
+                            <w:rFonts w:ascii="GOST" w:hAnsi="GOST"/>
+                            <w:i w:val="0"/>
+                            <w:noProof/>
+                            <w:sz w:val="16"/>
+                            <w:szCs w:val="16"/>
+                            <w:lang w:val="en-US"/>
+                          </w:rPr>
+                          <w:t>Изм</w:t>
+                        </w:r>
+                        <w:r>
+                          <w:rPr>
+                            <w:sz w:val="16"/>
+                            <w:szCs w:val="16"/>
+                          </w:rPr>
+                          <w:t>.</w:t>
+                        </w:r>
+                      </w:p>
+                    </w:txbxContent>
+                  </v:textbox>
+                </v:rect>
+                <v:rect id="Rectangle 35" o:spid="_x0000_s1126" style="position:absolute;left:1093;top:19639;width:1090;height:379;visibility:visible;mso-wrap-style:square;v-text-anchor:middle" o:gfxdata="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" filled="f" stroked="f" strokeweight=".25pt">
+                  <v:textbox inset="1pt,1pt,1pt,1pt">
+                    <w:txbxContent>
+                      <w:p>
+                        <w:pPr>
+                          <w:pStyle w:val="a9"/>
+                          <w:jc w:val="center"/>
+                          <w:rPr>
+                            <w:sz w:val="16"/>
+                            <w:szCs w:val="16"/>
+                          </w:rPr>
+                        </w:pPr>
+                        <w:r>
+                          <w:rPr>
+                            <w:rFonts w:ascii="GOST" w:hAnsi="GOST"/>
+                            <w:i w:val="0"/>
+                            <w:noProof/>
+                            <w:sz w:val="16"/>
+                            <w:szCs w:val="16"/>
+                            <w:lang w:val="en-US"/>
+                          </w:rPr>
+                          <w:t>Лист</w:t>
+                        </w:r>
+                      </w:p>
+                    </w:txbxContent>
+                  </v:textbox>
+                </v:rect>
+                <v:rect id="Rectangle 36" o:spid="_x0000_s1127" style="position:absolute;left:2700;top:19646;width:1667;height:304;visibility:visible;mso-wrap-style:square;v-text-anchor:middle" o:gfxdata="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" filled="f" stroked="f" strokeweight=".25pt">
+                  <v:textbox inset="1pt,1pt,1pt,1pt">
+                    <w:txbxContent>
+                      <w:p>
+                        <w:pPr>
+                          <w:pStyle w:val="a9"/>
+                          <w:jc w:val="center"/>
+                          <w:rPr>
+                            <w:rFonts w:ascii="GOST" w:hAnsi="GOST"/>
+                            <w:i w:val="0"/>
+                            <w:noProof/>
+                            <w:sz w:val="16"/>
+                            <w:szCs w:val="16"/>
+                            <w:lang w:val="en-US"/>
+                          </w:rPr>
+                        </w:pPr>
+                        <w:r>
+                          <w:rPr>
+                            <w:rFonts w:ascii="GOST" w:hAnsi="GOST"/>
+                            <w:i w:val="0"/>
+                            <w:noProof/>
+                            <w:sz w:val="16"/>
+                            <w:szCs w:val="16"/>
+                            <w:lang w:val="en-US"/>
+                          </w:rPr>
+                          <w:t>№ докум.</w:t>
+                        </w:r>
+                      </w:p>
+                    </w:txbxContent>
+                  </v:textbox>
+                </v:rect>
+                <v:rect id="Rectangle 37" o:spid="_x0000_s1128" style="position:absolute;left:4889;top:19625;width:1668;height:353;visibility:visible;mso-wrap-style:square;v-text-anchor:middle" o:gfxdata="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" filled="f" stroked="f" strokeweight=".25pt">
+                  <v:textbox inset="1pt,1pt,1pt,1pt">
+                    <w:txbxContent>
+                      <w:p>
+                        <w:pPr>
+                          <w:pStyle w:val="a9"/>
+                          <w:jc w:val="center"/>
+                          <w:rPr>
+                            <w:sz w:val="16"/>
+                            <w:szCs w:val="16"/>
+                          </w:rPr>
+                        </w:pPr>
+                        <w:r>
+                          <w:rPr>
+                            <w:rFonts w:ascii="GOST" w:hAnsi="GOST"/>
+                            <w:i w:val="0"/>
+                            <w:noProof/>
+                            <w:sz w:val="16"/>
+                            <w:szCs w:val="16"/>
+                            <w:lang w:val="en-US"/>
+                          </w:rPr>
+                          <w:t>Подпись</w:t>
+                        </w:r>
+                      </w:p>
+                    </w:txbxContent>
+                  </v:textbox>
+                </v:rect>
+                <v:rect id="Rectangle 38" o:spid="_x0000_s1129" style="position:absolute;left:6557;top:19621;width:1053;height:354;visibility:visible;mso-wrap-style:square;v-text-anchor:middle" o:gfxdata="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" filled="f" stroked="f" strokeweight=".25pt">
+                  <v:textbox inset="1pt,1pt,1pt,1pt">
+                    <w:txbxContent>
+                      <w:p>
+                        <w:pPr>
+                          <w:pStyle w:val="a9"/>
+                          <w:jc w:val="center"/>
+                          <w:rPr>
+                            <w:sz w:val="16"/>
+                            <w:szCs w:val="16"/>
+                          </w:rPr>
+                        </w:pPr>
+                        <w:r>
+                          <w:rPr>
+                            <w:rFonts w:ascii="GOST" w:hAnsi="GOST"/>
+                            <w:i w:val="0"/>
+                            <w:noProof/>
+                            <w:sz w:val="16"/>
+                            <w:szCs w:val="16"/>
+                            <w:lang w:val="en-US"/>
+                          </w:rPr>
+                          <w:t>Дата</w:t>
+                        </w:r>
+                      </w:p>
+                    </w:txbxContent>
+                  </v:textbox>
+                </v:rect>
+                <v:rect id="Rectangle 39" o:spid="_x0000_s1130" style="position:absolute;left:19062;top:18962;width:888;height:334;visibility:visible;mso-wrap-style:square;v-text-anchor:top" o:gfxdata="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" filled="f" stroked="f" strokeweight=".25pt">
+                  <v:textbox inset="1pt,1pt,1pt,1pt">
+                    <w:txbxContent>
+                      <w:p>
+                        <w:pPr>
+                          <w:pStyle w:val="a9"/>
+                          <w:jc w:val="center"/>
+                          <w:rPr>
+                            <w:sz w:val="16"/>
+                            <w:szCs w:val="16"/>
+                          </w:rPr>
+                        </w:pPr>
+                        <w:r>
+                          <w:rPr>
+                            <w:rFonts w:ascii="GOST" w:hAnsi="GOST"/>
+                            <w:i w:val="0"/>
+                            <w:noProof/>
+                            <w:sz w:val="16"/>
+                            <w:szCs w:val="16"/>
+                            <w:lang w:val="en-US"/>
+                          </w:rPr>
+                          <w:t>Лист</w:t>
+                        </w:r>
+                      </w:p>
+                    </w:txbxContent>
+                  </v:textbox>
+                </v:rect>
+                <v:rect id="Rectangle 40" o:spid="_x0000_s1131" style="position:absolute;left:19062;top:19343;width:837;height:524;visibility:visible;mso-wrap-style:square;v-text-anchor:top" o:gfxdata="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" filled="f" stroked="f" strokeweight=".25pt">
+                  <v:textbox inset="1pt,1pt,1pt,1pt">
+                    <w:txbxContent>
+                      <w:p>
+                        <w:pPr>
+                          <w:pStyle w:val="a9"/>
+                          <w:jc w:val="center"/>
+                          <w:rPr>
+                            <w:rFonts w:ascii="GOST" w:hAnsi="GOST"/>
+                            <w:i w:val="0"/>
+                            <w:sz w:val="22"/>
+                            <w:szCs w:val="22"/>
+                            <w:lang w:val="en-US"/>
+                          </w:rPr>
+                        </w:pPr>
+                      </w:p>
+                    </w:txbxContent>
+                  </v:textbox>
+                </v:rect>
+                <v:rect id="Rectangle 41" o:spid="_x0000_s1132" style="position:absolute;left:8032;top:19162;width:10560;height:705;visibility:visible;mso-wrap-style:square;v-text-anchor:middle" o:gfxdata="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" filled="f" stroked="f" strokeweight=".25pt">
+                  <v:textbox inset="1pt,1pt,1pt,1pt">
+                    <w:txbxContent>
+                      <w:p>
+                        <w:pPr>
+                          <w:rPr>
+                            <w:sz w:val="36"/>
+                            <w:szCs w:val="36"/>
+                          </w:rPr>
+                        </w:pPr>
+                        <w:proofErr w:type="gramStart"/>
+                        <w:r>
+                          <w:rPr>
+                            <w:sz w:val="36"/>
+                            <w:szCs w:val="36"/>
+                          </w:rPr>
+                          <w:t>КИБЭВС  4423</w:t>
+                        </w:r>
+                        <w:r>
+                          <w:rPr>
+                            <w:sz w:val="36"/>
+                            <w:szCs w:val="36"/>
+                          </w:rPr>
+                          <w:t>12.001</w:t>
+                        </w:r>
+                        <w:proofErr w:type="gramEnd"/>
+                        <w:r>
+                          <w:rPr>
+                            <w:sz w:val="36"/>
+                            <w:szCs w:val="36"/>
+                          </w:rPr>
+                          <w:t xml:space="preserve"> ПЗ</w:t>
+                        </w:r>
+                      </w:p>
+                      <w:p>
+                        <w:r>
+                          <w:rPr>
+                            <w:sz w:val="36"/>
+                            <w:szCs w:val="36"/>
+                          </w:rPr>
+                          <w:t>.001 ПЗ</w:t>
+                        </w:r>
+                      </w:p>
+                    </w:txbxContent>
+                  </v:textbox>
+                </v:rect>
+                <w10:wrap anchorx="page" anchory="page"/>
+                <w10:anchorlock/>
+              </v:group>
+            </w:pict>
+          </mc:Fallback>
+        </mc:AlternateContent>
+      </w:r>
+      <w:r>
+        <w:rPr>
+          <w:sz w:val="28"/>
+          <w:szCs w:val="28"/>
+        </w:rPr>
+        <w:t xml:space="preserve">Иметь </w:t>
       </w:r>
       <w:proofErr w:type="gramStart"/>
       <w:r>
         <w:rPr>
           <w:sz w:val="28"/>
           <w:szCs w:val="28"/>
-          <w:lang w:val="en-US"/>
-        </w:rPr>
-        <w:t>X</w:t>
+        </w:rPr>
+        <w:t xml:space="preserve">функцию </w:t>
+      </w:r>
+      <w:r>
+        <w:rPr>
+          <w:sz w:val="28"/>
+          <w:szCs w:val="28"/>
+        </w:rPr>
+        <w:t xml:space="preserve"> помешивания</w:t>
+      </w:r>
+      <w:proofErr w:type="gramEnd"/>
+      <w:r>
+        <w:rPr>
+          <w:sz w:val="28"/>
+          <w:szCs w:val="28"/>
+        </w:rPr>
+        <w:t xml:space="preserve"> </w:t>
+      </w:r>
+      <w:r>
+        <w:rPr>
+          <w:sz w:val="28"/>
+          <w:szCs w:val="28"/>
+        </w:rPr>
+        <w:t xml:space="preserve">раствора </w:t>
+      </w:r>
+      <w:proofErr w:type="spellStart"/>
+      <w:r>
+        <w:rPr>
+          <w:sz w:val="28"/>
+          <w:szCs w:val="28"/>
+        </w:rPr>
+        <w:t>травителя</w:t>
+      </w:r>
+      <w:proofErr w:type="spellEnd"/>
+      <w:r>
+        <w:rPr>
+          <w:sz w:val="28"/>
+          <w:szCs w:val="28"/>
+        </w:rPr>
+        <w:t xml:space="preserve"> способом резкого перемещения ПП вверх - вниз в растворе. Тем самым </w:t>
+      </w:r>
+      <w:proofErr w:type="gramStart"/>
+      <w:r>
+        <w:rPr>
+          <w:sz w:val="28"/>
+          <w:szCs w:val="28"/>
+        </w:rPr>
+        <w:t>улучшая  процесс</w:t>
+      </w:r>
+      <w:proofErr w:type="gramEnd"/>
+      <w:r>
+        <w:rPr>
+          <w:sz w:val="28"/>
+          <w:szCs w:val="28"/>
+        </w:rPr>
+        <w:t xml:space="preserve"> травления. Установка должна предоставить возможность настройки временных диапазонов выполнения работ в каждой зоне. </w:t>
+      </w:r>
+      <w:r>
+        <w:rPr>
+          <w:sz w:val="28"/>
+          <w:szCs w:val="28"/>
+        </w:rPr>
+        <w:t xml:space="preserve"> Необходимо предусмотреть и обработать </w:t>
+      </w:r>
+      <w:proofErr w:type="gramStart"/>
+      <w:r>
+        <w:rPr>
+          <w:sz w:val="28"/>
+          <w:szCs w:val="28"/>
+        </w:rPr>
+        <w:t>возможные ошибки</w:t>
+      </w:r>
+      <w:proofErr w:type="gramEnd"/>
+      <w:r>
+        <w:rPr>
+          <w:sz w:val="28"/>
+          <w:szCs w:val="28"/>
+        </w:rPr>
+        <w:t xml:space="preserve"> влачащие за собой выход программы из строя по причине внутренних ошибок микроконтроллера. </w:t>
+      </w:r>
+      <w:r>
+        <w:rPr>
+          <w:sz w:val="28"/>
+          <w:szCs w:val="28"/>
+        </w:rPr>
+        <w:t>Так как</w:t>
+      </w:r>
+      <w:r>
+        <w:rPr>
+          <w:sz w:val="28"/>
+          <w:szCs w:val="28"/>
+        </w:rPr>
+        <w:t xml:space="preserve"> микроконтроллер име</w:t>
+      </w:r>
+      <w:r>
+        <w:rPr>
+          <w:sz w:val="28"/>
+          <w:szCs w:val="28"/>
+        </w:rPr>
+        <w:t>ет сигнальные контакты слабые выходные характеристики</w:t>
+      </w:r>
+      <w:r>
+        <w:rPr>
+          <w:sz w:val="28"/>
+          <w:szCs w:val="28"/>
+        </w:rPr>
+        <w:t>, то необходимо изготовить печатный узел</w:t>
       </w:r>
       <w:r>
         <w:rPr>
@@ -14646,61 +16005,66 @@
         <w:rPr>
           <w:sz w:val="28"/>
           <w:szCs w:val="28"/>
-          <w:lang w:val="en-US"/>
-        </w:rPr>
-        <w:t>Y</w:t>
-      </w:r>
-      <w:proofErr w:type="gramEnd"/>
-      <w:r>
-        <w:rPr>
-          <w:sz w:val="28"/>
-          <w:szCs w:val="28"/>
-        </w:rPr>
-        <w:t>)</w:t>
-      </w:r>
-      <w:r>
-        <w:rPr>
-          <w:sz w:val="28"/>
-          <w:szCs w:val="28"/>
-        </w:rPr>
+        </w:rPr>
+        <w:t xml:space="preserve"> выступающего в роли модуля сопряжения между микроконтроллером и силовым блоком управления</w:t>
+      </w:r>
+      <w:r>
+        <w:rPr>
+          <w:sz w:val="28"/>
+          <w:szCs w:val="28"/>
+        </w:rPr>
+        <w:t xml:space="preserve">. </w:t>
+      </w:r>
+      <w:r>
+        <w:rPr>
+          <w:sz w:val="28"/>
+          <w:szCs w:val="28"/>
+        </w:rPr>
+        <w:t>Сушка ПП осуществляется с помощью вентилятора и нагревателя. Стоит задача разработать программные модули управ</w:t>
+      </w:r>
+      <w:r>
+        <w:rPr>
+          <w:sz w:val="28"/>
+          <w:szCs w:val="28"/>
+        </w:rPr>
+        <w:t>ления нагревателем и вентилятором</w:t>
+      </w:r>
+      <w:r>
+        <w:rPr>
+          <w:sz w:val="28"/>
+          <w:szCs w:val="28"/>
+        </w:rPr>
+        <w:t xml:space="preserve">. В ходе написания программного обеспечения необходимо учитывать, что вентилятор должен включаться раньше нагревательного элемента. В целях сохранения нагревательного элемента от перегревания. </w:t>
+      </w:r>
+    </w:p>
+    <w:p>
+      <w:pPr>
+        <w:ind w:left="0" w:firstLine="708"/>
+      </w:pPr>
+      <w:r>
+        <w:rPr>
+          <w:sz w:val="28"/>
+          <w:szCs w:val="28"/>
+        </w:rPr>
+        <w:t xml:space="preserve"> Использование установки подразумевает, что человек должен выступать в роли контроллера</w:t>
+      </w:r>
+      <w:r>
+        <w:rPr>
+          <w:sz w:val="28"/>
+          <w:szCs w:val="28"/>
+        </w:rPr>
+        <w:t xml:space="preserve"> или наблюдателя</w:t>
+      </w:r>
+      <w:r>
+        <w:rPr>
+          <w:sz w:val="28"/>
+          <w:szCs w:val="28"/>
+        </w:rPr>
+        <w:t xml:space="preserve">. </w:t>
+      </w:r>
+      <w:r>
         <w:t xml:space="preserve"> </w:t>
       </w:r>
-      <w:r>
-        <w:rPr>
-          <w:sz w:val="28"/>
-          <w:szCs w:val="28"/>
-        </w:rPr>
-        <w:t>и перемещение заготовки по вертикали(</w:t>
-      </w:r>
-      <w:r>
-        <w:rPr>
-          <w:sz w:val="28"/>
-          <w:szCs w:val="28"/>
-          <w:lang w:val="en-US"/>
-        </w:rPr>
-        <w:t>Z</w:t>
-      </w:r>
-      <w:r>
-        <w:rPr>
-          <w:sz w:val="28"/>
-          <w:szCs w:val="28"/>
-        </w:rPr>
-        <w:t>).</w:t>
-      </w:r>
-      <w:r>
-        <w:rPr>
-          <w:sz w:val="28"/>
-          <w:szCs w:val="28"/>
-        </w:rPr>
-        <w:t xml:space="preserve"> </w:t>
-      </w:r>
-      <w:r>
-        <w:rPr>
-          <w:sz w:val="28"/>
-          <w:szCs w:val="28"/>
-        </w:rPr>
-        <w:t>В состав штатива входит блок управления координатными плоскостями штатива. Имеется микроконтроллер с возможность формировать управляющие сигналы для управления штативом. Так же микроконтроллер имеет возможность определять позицию заготовки посредством считывания датчиков позиционирования.</w:t>
-      </w:r>
     </w:p>
     <w:p>
       <w:pPr>
@@ -14710,72 +16074,6 @@
           <w:szCs w:val="28"/>
         </w:rPr>
       </w:pPr>
-      <w:r>
-        <w:rPr>
-          <w:sz w:val="28"/>
-          <w:szCs w:val="28"/>
-        </w:rPr>
-        <w:t xml:space="preserve">В связи с вышеизложенным в данном проекте решаются следующие </w:t>
-      </w:r>
-      <w:r>
-        <w:rPr>
-          <w:sz w:val="28"/>
-          <w:szCs w:val="28"/>
-        </w:rPr>
-        <w:t>задачи:</w:t>
-      </w:r>
-    </w:p>
-    <w:p>
-      <w:pPr>
-        <w:pStyle w:val="ae"/>
-        <w:numPr>
-          <w:ilvl w:val="0"/>
-          <w:numId w:val="4"/>
-        </w:numPr>
-      </w:pPr>
-      <w:r>
-        <w:t xml:space="preserve">Обеспечить процесс </w:t>
-      </w:r>
-      <w:proofErr w:type="gramStart"/>
-      <w:r>
-        <w:t>травления ,</w:t>
-      </w:r>
-      <w:proofErr w:type="gramEnd"/>
-      <w:r>
-        <w:t xml:space="preserve"> промывки и сушки.</w:t>
-      </w:r>
-    </w:p>
-    <w:p>
-      <w:pPr>
-        <w:pStyle w:val="ae"/>
-        <w:numPr>
-          <w:ilvl w:val="0"/>
-          <w:numId w:val="4"/>
-        </w:numPr>
-      </w:pPr>
-      <w:r>
-        <w:t xml:space="preserve">Подготовить </w:t>
-      </w:r>
-      <w:proofErr w:type="gramStart"/>
-      <w:r>
-        <w:t>соответствующие зоны</w:t>
-      </w:r>
-      <w:proofErr w:type="gramEnd"/>
-      <w:r>
-        <w:t xml:space="preserve"> которые обеспечивают процессы из п.1.</w:t>
-      </w:r>
-    </w:p>
-    <w:p>
-      <w:pPr>
-        <w:pStyle w:val="ae"/>
-        <w:numPr>
-          <w:ilvl w:val="0"/>
-          <w:numId w:val="4"/>
-        </w:numPr>
-      </w:pPr>
-      <w:r>
-        <w:t xml:space="preserve">Разработать печатные узлы </w:t>
-      </w:r>
     </w:p>
     <w:sectPr>
       <w:headerReference w:type="default" r:id="rId9"/>
@@ -15739,6 +17037,7 @@
   <w:style w:type="character" w:default="1" w:styleId="a0">
     <w:name w:val="Default Paragraph Font"/>
     <w:uiPriority w:val="1"/>
+    <w:semiHidden/>
     <w:unhideWhenUsed/>
   </w:style>
   <w:style w:type="table" w:default="1" w:styleId="a1">
@@ -16288,7 +17587,7 @@
 </file>
 
 <file path=customXml/itemProps1.xml><?xml version="1.0" encoding="utf-8"?>
-<ds:datastoreItem xmlns:ds="http://schemas.openxmlformats.org/officeDocument/2006/customXml" ds:itemID="{1BBEF4A7-206B-4B1A-BE6D-BF71536629FE}">
+<ds:datastoreItem xmlns:ds="http://schemas.openxmlformats.org/officeDocument/2006/customXml" ds:itemID="{A5DFF4CE-6AA6-44BD-A0B2-EF5C610530FA}">
   <ds:schemaRefs>
     <ds:schemaRef ds:uri="http://schemas.openxmlformats.org/officeDocument/2006/bibliography"/>
   </ds:schemaRefs>

</xml_diff>